<commit_message>
Fix typos and improve form structure in login and registration views for better readability and consistency
</commit_message>
<xml_diff>
--- a/Guía de estilo.docx
+++ b/Guía de estilo.docx
@@ -87,7 +87,7 @@
                     </pic:cNvPicPr>
                   </pic:nvPicPr>
                   <pic:blipFill>
-                    <a:blip r:embed="rId4" cstate="print">
+                    <a:blip r:embed="rId5" cstate="print">
                       <a:extLst>
                         <a:ext uri="{28A0092B-C50C-407E-A947-70E740481C1C}">
                           <a14:useLocalDpi xmlns:a14="http://schemas.microsoft.com/office/drawing/2010/main" val="0"/>
@@ -256,7 +256,7 @@
                     <pic:cNvPicPr/>
                   </pic:nvPicPr>
                   <pic:blipFill>
-                    <a:blip r:embed="rId5">
+                    <a:blip r:embed="rId6">
                       <a:extLst>
                         <a:ext uri="{28A0092B-C50C-407E-A947-70E740481C1C}">
                           <a14:useLocalDpi xmlns:a14="http://schemas.microsoft.com/office/drawing/2010/main" val="0"/>
@@ -326,7 +326,7 @@
                     <pic:cNvPicPr/>
                   </pic:nvPicPr>
                   <pic:blipFill>
-                    <a:blip r:embed="rId6">
+                    <a:blip r:embed="rId7">
                       <a:extLst>
                         <a:ext uri="{28A0092B-C50C-407E-A947-70E740481C1C}">
                           <a14:useLocalDpi xmlns:a14="http://schemas.microsoft.com/office/drawing/2010/main" val="0"/>
@@ -358,13 +358,8 @@
           </wp:anchor>
         </w:drawing>
       </w:r>
-      <w:proofErr w:type="gramStart"/>
-      <w:r>
-        <w:t>Además</w:t>
-      </w:r>
-      <w:proofErr w:type="gramEnd"/>
-      <w:r>
-        <w:t xml:space="preserve"> hemos añadido una serie de colores extra para implementar en botones y enlaces a medida que pasan las estaciones, ya que el proyecto está ligado intrínsecamente a la naturaleza:</w:t>
+      <w:r>
+        <w:t>Además hemos añadido una serie de colores extra para implementar en botones y enlaces a medida que pasan las estaciones, ya que el proyecto está ligado intrínsecamente a la naturaleza:</w:t>
       </w:r>
     </w:p>
     <w:p>
@@ -420,7 +415,7 @@
                     <pic:cNvPicPr/>
                   </pic:nvPicPr>
                   <pic:blipFill>
-                    <a:blip r:embed="rId7"/>
+                    <a:blip r:embed="rId8"/>
                     <a:stretch>
                       <a:fillRect/>
                     </a:stretch>
@@ -512,7 +507,7 @@
                     <pic:cNvPicPr/>
                   </pic:nvPicPr>
                   <pic:blipFill rotWithShape="1">
-                    <a:blip r:embed="rId8">
+                    <a:blip r:embed="rId9">
                       <a:extLst>
                         <a:ext uri="{28A0092B-C50C-407E-A947-70E740481C1C}">
                           <a14:useLocalDpi xmlns:a14="http://schemas.microsoft.com/office/drawing/2010/main" val="0"/>
@@ -552,15 +547,7 @@
         </w:drawing>
       </w:r>
       <w:r>
-        <w:t xml:space="preserve">El color del texto es un verde oscuro sin demasiada saturación, para poder facilitar la lectura de los textos de las páginas; gracias a la elección de la tipografía, de la cual hablaremos más tarde, se funde con el blanco del fondo, de forma que la tonalidad es </w:t>
-      </w:r>
-      <w:proofErr w:type="gramStart"/>
-      <w:r>
-        <w:t>sutil</w:t>
-      </w:r>
-      <w:proofErr w:type="gramEnd"/>
-      <w:r>
-        <w:t xml:space="preserve"> pero está ahí.</w:t>
+        <w:t>El color del texto es un verde oscuro sin demasiada saturación, para poder facilitar la lectura de los textos de las páginas; gracias a la elección de la tipografía, de la cual hablaremos más tarde, se funde con el blanco del fondo, de forma que la tonalidad es sutil pero está ahí.</w:t>
       </w:r>
     </w:p>
     <w:p>
@@ -618,7 +605,7 @@
                     <pic:cNvPicPr/>
                   </pic:nvPicPr>
                   <pic:blipFill rotWithShape="1">
-                    <a:blip r:embed="rId9">
+                    <a:blip r:embed="rId10">
                       <a:extLst>
                         <a:ext uri="{28A0092B-C50C-407E-A947-70E740481C1C}">
                           <a14:useLocalDpi xmlns:a14="http://schemas.microsoft.com/office/drawing/2010/main" val="0"/>
@@ -682,7 +669,7 @@
                     <pic:cNvPicPr/>
                   </pic:nvPicPr>
                   <pic:blipFill rotWithShape="1">
-                    <a:blip r:embed="rId10">
+                    <a:blip r:embed="rId11">
                       <a:extLst>
                         <a:ext uri="{28A0092B-C50C-407E-A947-70E740481C1C}">
                           <a14:useLocalDpi xmlns:a14="http://schemas.microsoft.com/office/drawing/2010/main" val="0"/>
@@ -778,7 +765,7 @@
                     <pic:cNvPicPr/>
                   </pic:nvPicPr>
                   <pic:blipFill>
-                    <a:blip r:embed="rId11">
+                    <a:blip r:embed="rId12">
                       <a:extLst>
                         <a:ext uri="{28A0092B-C50C-407E-A947-70E740481C1C}">
                           <a14:useLocalDpi xmlns:a14="http://schemas.microsoft.com/office/drawing/2010/main" val="0"/>
@@ -822,13 +809,8 @@
       <w:pPr>
         <w:pStyle w:val="Cuerpo"/>
       </w:pPr>
-      <w:proofErr w:type="gramStart"/>
-      <w:r>
-        <w:t>Además</w:t>
-      </w:r>
-      <w:proofErr w:type="gramEnd"/>
-      <w:r>
-        <w:t xml:space="preserve"> es el mismo color que se usa para los títulos del </w:t>
+      <w:r>
+        <w:t xml:space="preserve">Además es el mismo color que se usa para los títulos del </w:t>
       </w:r>
       <w:proofErr w:type="spellStart"/>
       <w:r>
@@ -868,7 +850,7 @@
                     <pic:cNvPicPr/>
                   </pic:nvPicPr>
                   <pic:blipFill>
-                    <a:blip r:embed="rId12">
+                    <a:blip r:embed="rId13">
                       <a:extLst>
                         <a:ext uri="{28A0092B-C50C-407E-A947-70E740481C1C}">
                           <a14:useLocalDpi xmlns:a14="http://schemas.microsoft.com/office/drawing/2010/main" val="0"/>
@@ -923,15 +905,7 @@
       </w:r>
       <w:proofErr w:type="spellEnd"/>
       <w:r>
-        <w:t xml:space="preserve"> es un tono similar al color principal (#669966), pero algo más oscuro; esta elección se debe a la necesidad de establecer un buen cierre para la página, para darle el sentido de “peso” que tienen las partes inferiores. Es </w:t>
-      </w:r>
-      <w:proofErr w:type="gramStart"/>
-      <w:r>
-        <w:t>sutil</w:t>
-      </w:r>
-      <w:proofErr w:type="gramEnd"/>
-      <w:r>
-        <w:t xml:space="preserve"> pero se nota.</w:t>
+        <w:t xml:space="preserve"> es un tono similar al color principal (#669966), pero algo más oscuro; esta elección se debe a la necesidad de establecer un buen cierre para la página, para darle el sentido de “peso” que tienen las partes inferiores. Es sutil pero se nota.</w:t>
       </w:r>
     </w:p>
     <w:p>
@@ -955,7 +929,7 @@
                     <pic:cNvPicPr/>
                   </pic:nvPicPr>
                   <pic:blipFill>
-                    <a:blip r:embed="rId13"/>
+                    <a:blip r:embed="rId14"/>
                     <a:stretch>
                       <a:fillRect/>
                     </a:stretch>
@@ -1065,7 +1039,7 @@
                     <pic:cNvPicPr/>
                   </pic:nvPicPr>
                   <pic:blipFill>
-                    <a:blip r:embed="rId14">
+                    <a:blip r:embed="rId15">
                       <a:extLst>
                         <a:ext uri="{28A0092B-C50C-407E-A947-70E740481C1C}">
                           <a14:useLocalDpi xmlns:a14="http://schemas.microsoft.com/office/drawing/2010/main" val="0"/>
@@ -1122,7 +1096,7 @@
                     <pic:cNvPicPr/>
                   </pic:nvPicPr>
                   <pic:blipFill>
-                    <a:blip r:embed="rId15">
+                    <a:blip r:embed="rId16">
                       <a:extLst>
                         <a:ext uri="{28A0092B-C50C-407E-A947-70E740481C1C}">
                           <a14:useLocalDpi xmlns:a14="http://schemas.microsoft.com/office/drawing/2010/main" val="0"/>
@@ -1225,7 +1199,7 @@
                     <pic:cNvPicPr/>
                   </pic:nvPicPr>
                   <pic:blipFill>
-                    <a:blip r:embed="rId16">
+                    <a:blip r:embed="rId17">
                       <a:extLst>
                         <a:ext uri="{28A0092B-C50C-407E-A947-70E740481C1C}">
                           <a14:useLocalDpi xmlns:a14="http://schemas.microsoft.com/office/drawing/2010/main" val="0"/>
@@ -1260,8 +1234,1057 @@
     </w:p>
     <w:p>
       <w:pPr>
-        <w:pStyle w:val="Cuerpo"/>
-      </w:pPr>
+        <w:pStyle w:val="Subttulos"/>
+      </w:pPr>
+      <w:proofErr w:type="spellStart"/>
+      <w:r>
+        <w:lastRenderedPageBreak/>
+        <w:t>Fanlste</w:t>
+      </w:r>
+      <w:proofErr w:type="spellEnd"/>
+    </w:p>
+    <w:p>
+      <w:pPr>
+        <w:pStyle w:val="Cuerpo"/>
+      </w:pPr>
+      <w:r>
+        <w:t xml:space="preserve">Esta tipografía con </w:t>
+      </w:r>
+      <w:proofErr w:type="spellStart"/>
+      <w:r>
+        <w:t>serifa</w:t>
+      </w:r>
+      <w:proofErr w:type="spellEnd"/>
+      <w:r>
+        <w:t xml:space="preserve"> tiene un encanto único: tiene un grosor variable, siendo más fina en las curvas y más gruesa en las partes rectas. Tiene un carácter elegante, clásico y fresco a la vez. La hemos seleccionado por su buena legibilidad, además de por las modificaciones con diferentes caracteres especiales (empleados en la página web), para darle un toque diferente y especial. La hemos utilizado para los títulos, encontrándola en los H1 y los H3.</w:t>
+      </w:r>
+    </w:p>
+    <w:p>
+      <w:pPr>
+        <w:pStyle w:val="Cuerpo"/>
+      </w:pPr>
+      <w:r>
+        <w:t>Los colores utilizados en esta fuente son el color texto (#184B2C) para los H1</w:t>
+      </w:r>
+      <w:r>
+        <w:t>, ya que sólo aparecerán sobre fondo blanco,</w:t>
+      </w:r>
+      <w:r>
+        <w:t xml:space="preserve"> y el verde más claro (#B4E7AA) para los H3</w:t>
+      </w:r>
+      <w:r>
+        <w:t>, que aparecerán únicamente en fondo oscuro</w:t>
+      </w:r>
+      <w:r>
+        <w:t>.</w:t>
+      </w:r>
+    </w:p>
+    <w:p>
+      <w:pPr>
+        <w:pStyle w:val="Cuerpo"/>
+      </w:pPr>
+      <w:r>
+        <w:t>Los tamaños son 4em para los H1 y 1.5em para los H3.</w:t>
+      </w:r>
+    </w:p>
+    <w:p>
+      <w:pPr>
+        <w:pStyle w:val="Cuerpo"/>
+        <w:rPr>
+          <w:rFonts w:ascii="fanlste" w:hAnsi="fanlste"/>
+          <w:color w:val="184B2C"/>
+          <w:sz w:val="96"/>
+          <w:szCs w:val="96"/>
+        </w:rPr>
+      </w:pPr>
+      <w:r>
+        <w:rPr>
+          <w:rFonts w:ascii="fanlste" w:hAnsi="fanlste"/>
+          <w:color w:val="184B2C"/>
+          <w:sz w:val="96"/>
+          <w:szCs w:val="96"/>
+        </w:rPr>
+        <w:t>Esto es un título (H1)</w:t>
+      </w:r>
+    </w:p>
+    <w:p>
+      <w:pPr>
+        <w:pStyle w:val="Cuerpo"/>
+        <w:rPr>
+          <w:rFonts w:ascii="fanlste" w:hAnsi="fanlste"/>
+          <w:color w:val="B4E7AA"/>
+          <w:sz w:val="36"/>
+          <w:szCs w:val="36"/>
+        </w:rPr>
+      </w:pPr>
+      <w:r>
+        <w:rPr>
+          <w:rFonts w:ascii="fanlste" w:hAnsi="fanlste"/>
+          <w:color w:val="B4E7AA"/>
+          <w:sz w:val="36"/>
+          <w:szCs w:val="36"/>
+        </w:rPr>
+        <w:t>Esto es un título (H3)</w:t>
+      </w:r>
+    </w:p>
+    <w:p>
+      <w:pPr>
+        <w:pStyle w:val="Cuerpo"/>
+      </w:pPr>
+    </w:p>
+    <w:p>
+      <w:pPr>
+        <w:pStyle w:val="Cuerpo"/>
+      </w:pPr>
+    </w:p>
+    <w:p>
+      <w:pPr>
+        <w:pStyle w:val="Subttulos"/>
+      </w:pPr>
+      <w:r>
+        <w:t>Chocolates</w:t>
+      </w:r>
+    </w:p>
+    <w:p>
+      <w:pPr>
+        <w:pStyle w:val="Cuerpo"/>
+      </w:pPr>
+      <w:r>
+        <w:t>Esta tipografía es una fuente de palo seco (</w:t>
+      </w:r>
+      <w:proofErr w:type="spellStart"/>
+      <w:r>
+        <w:t>sans</w:t>
+      </w:r>
+      <w:proofErr w:type="spellEnd"/>
+      <w:r>
+        <w:t xml:space="preserve">), y es la elegida para los textos P. Es una fuente limpia y clara, que encaja bastante bien con la </w:t>
+      </w:r>
+      <w:proofErr w:type="spellStart"/>
+      <w:r>
+        <w:t>Fanlste</w:t>
+      </w:r>
+      <w:proofErr w:type="spellEnd"/>
+      <w:r>
+        <w:t xml:space="preserve"> porque también tiene un estilo redondeado, pero destaca por la pequeña variación que existe en la altura X (es la altura de las letras que no tienen ascendente ni descendente), lo que la hace resultar algo juguetona. Concretamente se ha usado la variante Light, aunque a veces se le añade las etiquetas correspondientes para mostrarla en itálica (&lt;i&gt;&lt;/i&gt;) o en negrita (&lt;b&gt;&lt;/b&gt;).</w:t>
+      </w:r>
+    </w:p>
+    <w:p>
+      <w:pPr>
+        <w:pStyle w:val="Cuerpo"/>
+      </w:pPr>
+      <w:r>
+        <w:t xml:space="preserve">El color empleado en esta fuente es el color texto </w:t>
+      </w:r>
+      <w:r>
+        <w:t>(#184B2C)</w:t>
+      </w:r>
+      <w:r>
+        <w:t>, ya que sólo aparecerá sobre fondo claro; si apareciese sobre fondo oscuro, el color sería el blanco (ya que, al ser tan fina, si se utilizase el verde más claro se vería peor).</w:t>
+      </w:r>
+    </w:p>
+    <w:p>
+      <w:pPr>
+        <w:pStyle w:val="Cuerpo"/>
+      </w:pPr>
+      <w:r>
+        <w:t>El tamaño empleado es 1.4em.</w:t>
+      </w:r>
+    </w:p>
+    <w:p>
+      <w:pPr>
+        <w:pStyle w:val="Cuerpo"/>
+        <w:spacing w:line="240" w:lineRule="auto"/>
+        <w:rPr>
+          <w:color w:val="184B2C"/>
+          <w:sz w:val="34"/>
+          <w:szCs w:val="34"/>
+        </w:rPr>
+      </w:pPr>
+      <w:r>
+        <w:rPr>
+          <w:color w:val="184B2C"/>
+          <w:sz w:val="34"/>
+          <w:szCs w:val="34"/>
+        </w:rPr>
+        <w:t>Esto es un texto de párrafo (P).</w:t>
+      </w:r>
+    </w:p>
+    <w:p>
+      <w:pPr>
+        <w:pStyle w:val="Cuerpo"/>
+        <w:spacing w:line="240" w:lineRule="auto"/>
+        <w:rPr>
+          <w:color w:val="184B2C"/>
+          <w:sz w:val="34"/>
+          <w:szCs w:val="34"/>
+        </w:rPr>
+      </w:pPr>
+      <w:r>
+        <w:rPr>
+          <w:i/>
+          <w:iCs/>
+          <w:color w:val="184B2C"/>
+          <w:sz w:val="34"/>
+          <w:szCs w:val="34"/>
+        </w:rPr>
+        <w:t>Esto es un texto de párrafo en cursiva</w:t>
+      </w:r>
+      <w:r>
+        <w:rPr>
+          <w:color w:val="184B2C"/>
+          <w:sz w:val="34"/>
+          <w:szCs w:val="34"/>
+        </w:rPr>
+        <w:t xml:space="preserve">. </w:t>
+      </w:r>
+    </w:p>
+    <w:p>
+      <w:pPr>
+        <w:pStyle w:val="Cuerpo"/>
+        <w:spacing w:line="240" w:lineRule="auto"/>
+        <w:rPr>
+          <w:b/>
+          <w:bCs/>
+          <w:color w:val="184B2C"/>
+          <w:sz w:val="34"/>
+          <w:szCs w:val="34"/>
+        </w:rPr>
+      </w:pPr>
+      <w:r>
+        <w:rPr>
+          <w:b/>
+          <w:bCs/>
+          <w:color w:val="184B2C"/>
+          <w:sz w:val="34"/>
+          <w:szCs w:val="34"/>
+        </w:rPr>
+        <w:t>Esto es un texto de párrafo en negrita.</w:t>
+      </w:r>
+    </w:p>
+    <w:p>
+      <w:pPr>
+        <w:pStyle w:val="Subttulos"/>
+      </w:pPr>
+      <w:proofErr w:type="spellStart"/>
+      <w:r>
+        <w:lastRenderedPageBreak/>
+        <w:t>Apollo</w:t>
+      </w:r>
+      <w:proofErr w:type="spellEnd"/>
+    </w:p>
+    <w:p>
+      <w:pPr>
+        <w:pStyle w:val="Cuerpo"/>
+      </w:pPr>
+      <w:r>
+        <w:t xml:space="preserve">Esta es una fuente </w:t>
+      </w:r>
+      <w:proofErr w:type="spellStart"/>
+      <w:r>
+        <w:t>sans</w:t>
+      </w:r>
+      <w:proofErr w:type="spellEnd"/>
+      <w:r>
+        <w:t xml:space="preserve">, al igual que la tipografía anterior, y es la aplicada a los enlaces (&lt;a&gt;&lt;/a&gt;). La hemos elegido porque hemos pensado que era el punto intermedio perfecto entre la </w:t>
+      </w:r>
+      <w:proofErr w:type="spellStart"/>
+      <w:r>
+        <w:t>Fanlste</w:t>
+      </w:r>
+      <w:proofErr w:type="spellEnd"/>
+      <w:r>
+        <w:t xml:space="preserve"> y la Chocolates: es redondeada y presenta variación en el grosor dependiendo de las curvas y las rectas, pero tiene una altura X igual, lo que la hace más madura.</w:t>
+      </w:r>
+    </w:p>
+    <w:p>
+      <w:pPr>
+        <w:pStyle w:val="Cuerpo"/>
+      </w:pPr>
+      <w:r>
+        <w:t xml:space="preserve">El color empleado es el color texto </w:t>
+      </w:r>
+      <w:r>
+        <w:t>(#184B2C)</w:t>
+      </w:r>
+      <w:r>
+        <w:t xml:space="preserve"> cuando aparece en el </w:t>
+      </w:r>
+      <w:proofErr w:type="spellStart"/>
+      <w:r>
+        <w:t>header</w:t>
+      </w:r>
+      <w:proofErr w:type="spellEnd"/>
+      <w:r>
+        <w:t>, como un enlace, o cuando aparece sobre fondos oscuros; también se utiliza el blanco para cuando aparece sobre fondos oscuros o como botón. Sin embargo, en ambas ocasiones, al pasar el ratón por encima (</w:t>
+      </w:r>
+      <w:proofErr w:type="spellStart"/>
+      <w:r>
+        <w:t>hover</w:t>
+      </w:r>
+      <w:proofErr w:type="spellEnd"/>
+      <w:r>
+        <w:t>) aparece con el color verde claro (</w:t>
+      </w:r>
+      <w:r>
+        <w:t>#B4E7AA)</w:t>
+      </w:r>
+      <w:r>
+        <w:t>.</w:t>
+      </w:r>
+    </w:p>
+    <w:p>
+      <w:pPr>
+        <w:pStyle w:val="Cuerpo"/>
+      </w:pPr>
+      <w:r>
+        <w:drawing>
+          <wp:anchor distT="0" distB="0" distL="114300" distR="114300" simplePos="0" relativeHeight="251670528" behindDoc="0" locked="0" layoutInCell="1" allowOverlap="1" wp14:anchorId="1CC69F39" wp14:editId="76A4EE4E">
+            <wp:simplePos x="0" y="0"/>
+            <wp:positionH relativeFrom="margin">
+              <wp:align>center</wp:align>
+            </wp:positionH>
+            <wp:positionV relativeFrom="paragraph">
+              <wp:posOffset>620862</wp:posOffset>
+            </wp:positionV>
+            <wp:extent cx="2359025" cy="577850"/>
+            <wp:effectExtent l="0" t="0" r="3175" b="0"/>
+            <wp:wrapSquare wrapText="bothSides"/>
+            <wp:docPr id="1195949209" name="Imagen 1"/>
+            <wp:cNvGraphicFramePr>
+              <a:graphicFrameLocks xmlns:a="http://schemas.openxmlformats.org/drawingml/2006/main" noChangeAspect="1"/>
+            </wp:cNvGraphicFramePr>
+            <a:graphic xmlns:a="http://schemas.openxmlformats.org/drawingml/2006/main">
+              <a:graphicData uri="http://schemas.openxmlformats.org/drawingml/2006/picture">
+                <pic:pic xmlns:pic="http://schemas.openxmlformats.org/drawingml/2006/picture">
+                  <pic:nvPicPr>
+                    <pic:cNvPr id="1195949209" name=""/>
+                    <pic:cNvPicPr/>
+                  </pic:nvPicPr>
+                  <pic:blipFill>
+                    <a:blip r:embed="rId18">
+                      <a:extLst>
+                        <a:ext uri="{28A0092B-C50C-407E-A947-70E740481C1C}">
+                          <a14:useLocalDpi xmlns:a14="http://schemas.microsoft.com/office/drawing/2010/main" val="0"/>
+                        </a:ext>
+                      </a:extLst>
+                    </a:blip>
+                    <a:stretch>
+                      <a:fillRect/>
+                    </a:stretch>
+                  </pic:blipFill>
+                  <pic:spPr>
+                    <a:xfrm>
+                      <a:off x="0" y="0"/>
+                      <a:ext cx="2359025" cy="577850"/>
+                    </a:xfrm>
+                    <a:prstGeom prst="rect">
+                      <a:avLst/>
+                    </a:prstGeom>
+                  </pic:spPr>
+                </pic:pic>
+              </a:graphicData>
+            </a:graphic>
+            <wp14:sizeRelH relativeFrom="margin">
+              <wp14:pctWidth>0</wp14:pctWidth>
+            </wp14:sizeRelH>
+            <wp14:sizeRelV relativeFrom="margin">
+              <wp14:pctHeight>0</wp14:pctHeight>
+            </wp14:sizeRelV>
+          </wp:anchor>
+        </w:drawing>
+      </w:r>
+      <w:r>
+        <w:t xml:space="preserve">El tamaño con el que se muestra es el que trae por defecto; la única variación es que suele aparecer en mayúscula tanto en botones como en el </w:t>
+      </w:r>
+      <w:proofErr w:type="spellStart"/>
+      <w:r>
+        <w:t>header</w:t>
+      </w:r>
+      <w:proofErr w:type="spellEnd"/>
+      <w:r>
+        <w:t xml:space="preserve">, mostrándose </w:t>
+      </w:r>
+      <w:r>
+        <w:t xml:space="preserve">con minúsculas </w:t>
+      </w:r>
+      <w:r>
+        <w:t xml:space="preserve">únicamente en el </w:t>
+      </w:r>
+      <w:proofErr w:type="spellStart"/>
+      <w:r>
+        <w:t>footer</w:t>
+      </w:r>
+      <w:proofErr w:type="spellEnd"/>
+      <w:r>
+        <w:t>.</w:t>
+      </w:r>
+    </w:p>
+    <w:p>
+      <w:pPr>
+        <w:pStyle w:val="Cuerpo"/>
+      </w:pPr>
+      <w:r>
+        <w:drawing>
+          <wp:anchor distT="0" distB="0" distL="114300" distR="114300" simplePos="0" relativeHeight="251671552" behindDoc="0" locked="0" layoutInCell="1" allowOverlap="1" wp14:anchorId="3230B4A2" wp14:editId="73723B06">
+            <wp:simplePos x="0" y="0"/>
+            <wp:positionH relativeFrom="margin">
+              <wp:align>center</wp:align>
+            </wp:positionH>
+            <wp:positionV relativeFrom="paragraph">
+              <wp:posOffset>1082795</wp:posOffset>
+            </wp:positionV>
+            <wp:extent cx="1906270" cy="1636395"/>
+            <wp:effectExtent l="0" t="0" r="0" b="1905"/>
+            <wp:wrapSquare wrapText="bothSides"/>
+            <wp:docPr id="1249952040" name="Imagen 1"/>
+            <wp:cNvGraphicFramePr>
+              <a:graphicFrameLocks xmlns:a="http://schemas.openxmlformats.org/drawingml/2006/main" noChangeAspect="1"/>
+            </wp:cNvGraphicFramePr>
+            <a:graphic xmlns:a="http://schemas.openxmlformats.org/drawingml/2006/main">
+              <a:graphicData uri="http://schemas.openxmlformats.org/drawingml/2006/picture">
+                <pic:pic xmlns:pic="http://schemas.openxmlformats.org/drawingml/2006/picture">
+                  <pic:nvPicPr>
+                    <pic:cNvPr id="1249952040" name=""/>
+                    <pic:cNvPicPr/>
+                  </pic:nvPicPr>
+                  <pic:blipFill>
+                    <a:blip r:embed="rId19">
+                      <a:extLst>
+                        <a:ext uri="{28A0092B-C50C-407E-A947-70E740481C1C}">
+                          <a14:useLocalDpi xmlns:a14="http://schemas.microsoft.com/office/drawing/2010/main" val="0"/>
+                        </a:ext>
+                      </a:extLst>
+                    </a:blip>
+                    <a:stretch>
+                      <a:fillRect/>
+                    </a:stretch>
+                  </pic:blipFill>
+                  <pic:spPr>
+                    <a:xfrm>
+                      <a:off x="0" y="0"/>
+                      <a:ext cx="1906270" cy="1636395"/>
+                    </a:xfrm>
+                    <a:prstGeom prst="rect">
+                      <a:avLst/>
+                    </a:prstGeom>
+                  </pic:spPr>
+                </pic:pic>
+              </a:graphicData>
+            </a:graphic>
+            <wp14:sizeRelH relativeFrom="margin">
+              <wp14:pctWidth>0</wp14:pctWidth>
+            </wp14:sizeRelH>
+            <wp14:sizeRelV relativeFrom="margin">
+              <wp14:pctHeight>0</wp14:pctHeight>
+            </wp14:sizeRelV>
+          </wp:anchor>
+        </w:drawing>
+      </w:r>
+      <w:r>
+        <w:drawing>
+          <wp:anchor distT="0" distB="0" distL="114300" distR="114300" simplePos="0" relativeHeight="251669504" behindDoc="0" locked="0" layoutInCell="1" allowOverlap="1" wp14:anchorId="4EA13316" wp14:editId="667F8E89">
+            <wp:simplePos x="0" y="0"/>
+            <wp:positionH relativeFrom="margin">
+              <wp:align>center</wp:align>
+            </wp:positionH>
+            <wp:positionV relativeFrom="paragraph">
+              <wp:posOffset>617016</wp:posOffset>
+            </wp:positionV>
+            <wp:extent cx="4383405" cy="344805"/>
+            <wp:effectExtent l="0" t="0" r="0" b="0"/>
+            <wp:wrapSquare wrapText="bothSides"/>
+            <wp:docPr id="1701668705" name="Imagen 1"/>
+            <wp:cNvGraphicFramePr>
+              <a:graphicFrameLocks xmlns:a="http://schemas.openxmlformats.org/drawingml/2006/main" noChangeAspect="1"/>
+            </wp:cNvGraphicFramePr>
+            <a:graphic xmlns:a="http://schemas.openxmlformats.org/drawingml/2006/main">
+              <a:graphicData uri="http://schemas.openxmlformats.org/drawingml/2006/picture">
+                <pic:pic xmlns:pic="http://schemas.openxmlformats.org/drawingml/2006/picture">
+                  <pic:nvPicPr>
+                    <pic:cNvPr id="1701668705" name=""/>
+                    <pic:cNvPicPr/>
+                  </pic:nvPicPr>
+                  <pic:blipFill rotWithShape="1">
+                    <a:blip r:embed="rId20">
+                      <a:extLst>
+                        <a:ext uri="{28A0092B-C50C-407E-A947-70E740481C1C}">
+                          <a14:useLocalDpi xmlns:a14="http://schemas.microsoft.com/office/drawing/2010/main" val="0"/>
+                        </a:ext>
+                      </a:extLst>
+                    </a:blip>
+                    <a:srcRect l="217" r="44663"/>
+                    <a:stretch/>
+                  </pic:blipFill>
+                  <pic:spPr bwMode="auto">
+                    <a:xfrm>
+                      <a:off x="0" y="0"/>
+                      <a:ext cx="4383405" cy="344805"/>
+                    </a:xfrm>
+                    <a:prstGeom prst="rect">
+                      <a:avLst/>
+                    </a:prstGeom>
+                    <a:ln>
+                      <a:noFill/>
+                    </a:ln>
+                    <a:extLst>
+                      <a:ext uri="{53640926-AAD7-44D8-BBD7-CCE9431645EC}">
+                        <a14:shadowObscured xmlns:a14="http://schemas.microsoft.com/office/drawing/2010/main"/>
+                      </a:ext>
+                    </a:extLst>
+                  </pic:spPr>
+                </pic:pic>
+              </a:graphicData>
+            </a:graphic>
+            <wp14:sizeRelH relativeFrom="margin">
+              <wp14:pctWidth>0</wp14:pctWidth>
+            </wp14:sizeRelH>
+          </wp:anchor>
+        </w:drawing>
+      </w:r>
+    </w:p>
+    <w:p>
+      <w:pPr>
+        <w:pStyle w:val="Cuerpo"/>
+      </w:pPr>
+    </w:p>
+    <w:p>
+      <w:pPr>
+        <w:pStyle w:val="Cuerpo"/>
+      </w:pPr>
+    </w:p>
+    <w:p>
+      <w:pPr>
+        <w:pStyle w:val="Cuerpo"/>
+      </w:pPr>
+    </w:p>
+    <w:p>
+      <w:pPr>
+        <w:pStyle w:val="Cuerpo"/>
+      </w:pPr>
+    </w:p>
+    <w:p>
+      <w:pPr>
+        <w:pStyle w:val="Cuerpo"/>
+      </w:pPr>
+    </w:p>
+    <w:p>
+      <w:pPr>
+        <w:pStyle w:val="Cuerpo"/>
+      </w:pPr>
+    </w:p>
+    <w:p>
+      <w:pPr>
+        <w:pStyle w:val="Cuerpo"/>
+      </w:pPr>
+    </w:p>
+    <w:p>
+      <w:pPr>
+        <w:pStyle w:val="Cuerpo"/>
+      </w:pPr>
+    </w:p>
+    <w:p>
+      <w:pPr>
+        <w:pStyle w:val="Cuerpo"/>
+      </w:pPr>
+    </w:p>
+    <w:p>
+      <w:pPr>
+        <w:pStyle w:val="Cuerpo"/>
+      </w:pPr>
+    </w:p>
+    <w:p>
+      <w:pPr>
+        <w:rPr>
+          <w:rFonts w:ascii="TT Chocolates Trl" w:hAnsi="TT Chocolates Trl"/>
+          <w:sz w:val="24"/>
+          <w:szCs w:val="24"/>
+        </w:rPr>
+      </w:pPr>
+      <w:r>
+        <w:br w:type="page"/>
+      </w:r>
+    </w:p>
+    <w:p>
+      <w:pPr>
+        <w:pStyle w:val="Ttulos"/>
+      </w:pPr>
+      <w:r>
+        <w:lastRenderedPageBreak/>
+        <w:t>Elementos de navegación</w:t>
+      </w:r>
+    </w:p>
+    <w:p>
+      <w:pPr>
+        <w:pStyle w:val="Cuerpo"/>
+      </w:pPr>
+      <w:r>
+        <w:t>En este apartado se indicará cómo se han de elaborar los diferentes elementos de navegación, a saber:</w:t>
+      </w:r>
+    </w:p>
+    <w:p>
+      <w:pPr>
+        <w:pStyle w:val="Cuerpo"/>
+        <w:numPr>
+          <w:ilvl w:val="0"/>
+          <w:numId w:val="1"/>
+        </w:numPr>
+        <w:spacing w:after="0"/>
+      </w:pPr>
+      <w:r>
+        <w:t>Formularios</w:t>
+      </w:r>
+    </w:p>
+    <w:p>
+      <w:pPr>
+        <w:pStyle w:val="Cuerpo"/>
+        <w:numPr>
+          <w:ilvl w:val="0"/>
+          <w:numId w:val="1"/>
+        </w:numPr>
+        <w:spacing w:after="0"/>
+      </w:pPr>
+      <w:r>
+        <w:t>Botones</w:t>
+      </w:r>
+    </w:p>
+    <w:p>
+      <w:pPr>
+        <w:pStyle w:val="Cuerpo"/>
+        <w:numPr>
+          <w:ilvl w:val="0"/>
+          <w:numId w:val="1"/>
+        </w:numPr>
+        <w:spacing w:after="0"/>
+      </w:pPr>
+      <w:r>
+        <w:t>Imágenes</w:t>
+      </w:r>
+    </w:p>
+    <w:p>
+      <w:pPr>
+        <w:pStyle w:val="Cuerpo"/>
+        <w:numPr>
+          <w:ilvl w:val="0"/>
+          <w:numId w:val="1"/>
+        </w:numPr>
+        <w:spacing w:after="0"/>
+      </w:pPr>
+      <w:r>
+        <w:t>Espaciado</w:t>
+      </w:r>
+    </w:p>
+    <w:p>
+      <w:pPr>
+        <w:pStyle w:val="Cuerpo"/>
+      </w:pPr>
+    </w:p>
+    <w:p>
+      <w:pPr>
+        <w:pStyle w:val="Cuerpo"/>
+      </w:pPr>
+    </w:p>
+    <w:p>
+      <w:pPr>
+        <w:pStyle w:val="Subttulos"/>
+      </w:pPr>
+      <w:r>
+        <w:t>Formulario</w:t>
+      </w:r>
+    </w:p>
+    <w:p>
+      <w:pPr>
+        <w:pStyle w:val="Cuerpo"/>
+      </w:pPr>
+      <w:r>
+        <w:t>Todos los formularios del sitio se mostrarán siguiendo la estructura</w:t>
+      </w:r>
+      <w:r>
+        <w:t>, para garantizar la coherencia del sitio</w:t>
+      </w:r>
+      <w:r>
+        <w:t>:</w:t>
+      </w:r>
+    </w:p>
+    <w:p>
+      <w:pPr>
+        <w:pStyle w:val="Cuerpo"/>
+      </w:pPr>
+      <w:r>
+        <w:rPr>
+          <w:b/>
+          <w:bCs/>
+        </w:rPr>
+        <w:t>H1</w:t>
+      </w:r>
+      <w:r>
+        <w:t xml:space="preserve"> </w:t>
+      </w:r>
+      <w:r>
+        <w:t>clase: “</w:t>
+      </w:r>
+      <w:proofErr w:type="spellStart"/>
+      <w:r>
+        <w:t>text</w:t>
+      </w:r>
+      <w:proofErr w:type="spellEnd"/>
+      <w:r>
+        <w:t>-center”</w:t>
+      </w:r>
+      <w:r>
+        <w:t>→</w:t>
+      </w:r>
+      <w:r>
+        <w:t xml:space="preserve"> Título del formulario</w:t>
+      </w:r>
+    </w:p>
+    <w:p>
+      <w:pPr>
+        <w:pStyle w:val="Cuerpo"/>
+      </w:pPr>
+      <w:r>
+        <w:rPr>
+          <w:b/>
+          <w:bCs/>
+        </w:rPr>
+        <w:t>P</w:t>
+      </w:r>
+      <w:r>
+        <w:t xml:space="preserve"> </w:t>
+      </w:r>
+      <w:r>
+        <w:t>→</w:t>
+      </w:r>
+      <w:r>
+        <w:t xml:space="preserve"> Mensaje</w:t>
+      </w:r>
+      <w:r>
+        <w:t xml:space="preserve"> </w:t>
+      </w:r>
+      <w:r>
+        <w:t>(opcional)</w:t>
+      </w:r>
+    </w:p>
+    <w:p>
+      <w:pPr>
+        <w:pStyle w:val="Cuerpo"/>
+      </w:pPr>
+      <w:r>
+        <w:rPr>
+          <w:b/>
+          <w:bCs/>
+        </w:rPr>
+        <w:t>FORM</w:t>
+      </w:r>
+      <w:r>
+        <w:t xml:space="preserve"> </w:t>
+      </w:r>
+      <w:r>
+        <w:t>clase: “</w:t>
+      </w:r>
+      <w:proofErr w:type="spellStart"/>
+      <w:r>
+        <w:t>row</w:t>
+      </w:r>
+      <w:proofErr w:type="spellEnd"/>
+      <w:r>
+        <w:t xml:space="preserve"> </w:t>
+      </w:r>
+      <w:proofErr w:type="spellStart"/>
+      <w:r>
+        <w:t>justify</w:t>
+      </w:r>
+      <w:proofErr w:type="spellEnd"/>
+      <w:r>
+        <w:t>-</w:t>
+      </w:r>
+      <w:proofErr w:type="spellStart"/>
+      <w:r>
+        <w:t>content</w:t>
+      </w:r>
+      <w:proofErr w:type="spellEnd"/>
+      <w:r>
+        <w:t>-center mt-4”</w:t>
+      </w:r>
+    </w:p>
+    <w:p>
+      <w:pPr>
+        <w:pStyle w:val="Cuerpo"/>
+      </w:pPr>
+      <w:r>
+        <w:tab/>
+      </w:r>
+      <w:r>
+        <w:rPr>
+          <w:b/>
+          <w:bCs/>
+        </w:rPr>
+        <w:t>DIV</w:t>
+      </w:r>
+      <w:r>
+        <w:t xml:space="preserve"> clase: </w:t>
+      </w:r>
+      <w:r>
+        <w:t>“</w:t>
+      </w:r>
+      <w:r>
+        <w:t>col-12 col-md-6 mb-3</w:t>
+      </w:r>
+      <w:r>
+        <w:t>”</w:t>
+      </w:r>
+    </w:p>
+    <w:p>
+      <w:pPr>
+        <w:pStyle w:val="Cuerpo"/>
+      </w:pPr>
+      <w:r>
+        <w:tab/>
+      </w:r>
+      <w:r>
+        <w:tab/>
+      </w:r>
+      <w:r>
+        <w:rPr>
+          <w:b/>
+          <w:bCs/>
+        </w:rPr>
+        <w:t>LABEL</w:t>
+      </w:r>
+      <w:r>
+        <w:t xml:space="preserve"> </w:t>
+      </w:r>
+      <w:r>
+        <w:t>clase: “form-</w:t>
+      </w:r>
+      <w:proofErr w:type="spellStart"/>
+      <w:r>
+        <w:t>label</w:t>
+      </w:r>
+      <w:proofErr w:type="spellEnd"/>
+      <w:r>
+        <w:t>”</w:t>
+      </w:r>
+      <w:r>
+        <w:t>→</w:t>
+      </w:r>
+      <w:r>
+        <w:t xml:space="preserve"> Nombre del campo</w:t>
+      </w:r>
+    </w:p>
+    <w:p>
+      <w:pPr>
+        <w:pStyle w:val="Cuerpo"/>
+        <w:rPr>
+          <w:lang w:val="en-US"/>
+        </w:rPr>
+      </w:pPr>
+      <w:r>
+        <w:tab/>
+      </w:r>
+      <w:r>
+        <w:tab/>
+      </w:r>
+      <w:r>
+        <w:rPr>
+          <w:b/>
+          <w:bCs/>
+          <w:lang w:val="en-US"/>
+        </w:rPr>
+        <w:t>INPUT</w:t>
+      </w:r>
+      <w:r>
+        <w:rPr>
+          <w:lang w:val="en-US"/>
+        </w:rPr>
+        <w:t xml:space="preserve"> </w:t>
+      </w:r>
+      <w:proofErr w:type="spellStart"/>
+      <w:r>
+        <w:rPr>
+          <w:lang w:val="en-US"/>
+        </w:rPr>
+        <w:t>clase</w:t>
+      </w:r>
+      <w:proofErr w:type="spellEnd"/>
+      <w:r>
+        <w:rPr>
+          <w:lang w:val="en-US"/>
+        </w:rPr>
+        <w:t>: “form-control” (</w:t>
+      </w:r>
+      <w:proofErr w:type="spellStart"/>
+      <w:r>
+        <w:rPr>
+          <w:lang w:val="en-US"/>
+        </w:rPr>
+        <w:t>incluye</w:t>
+      </w:r>
+      <w:proofErr w:type="spellEnd"/>
+      <w:r>
+        <w:rPr>
+          <w:lang w:val="en-US"/>
+        </w:rPr>
+        <w:t xml:space="preserve"> placeholder y required)</w:t>
+      </w:r>
+    </w:p>
+    <w:p>
+      <w:pPr>
+        <w:pStyle w:val="Cuerpo"/>
+        <w:rPr>
+          <w:lang w:val="en-US"/>
+        </w:rPr>
+      </w:pPr>
+      <w:r>
+        <w:rPr>
+          <w:lang w:val="en-US"/>
+        </w:rPr>
+        <w:tab/>
+        <w:t>…</w:t>
+      </w:r>
+    </w:p>
+    <w:p>
+      <w:pPr>
+        <w:pStyle w:val="Cuerpo"/>
+      </w:pPr>
+      <w:r>
+        <w:rPr>
+          <w:lang w:val="en-US"/>
+        </w:rPr>
+        <w:tab/>
+      </w:r>
+      <w:r>
+        <w:rPr>
+          <w:b/>
+          <w:bCs/>
+        </w:rPr>
+        <w:t>DIV</w:t>
+      </w:r>
+      <w:r>
+        <w:t xml:space="preserve"> clase: “</w:t>
+      </w:r>
+      <w:r>
+        <w:t xml:space="preserve">col-12 </w:t>
+      </w:r>
+      <w:proofErr w:type="spellStart"/>
+      <w:r>
+        <w:t>text</w:t>
+      </w:r>
+      <w:proofErr w:type="spellEnd"/>
+      <w:r>
+        <w:t>-center</w:t>
+      </w:r>
+      <w:r>
+        <w:t>”</w:t>
+      </w:r>
+    </w:p>
+    <w:p>
+      <w:pPr>
+        <w:pStyle w:val="Cuerpo"/>
+      </w:pPr>
+      <w:r>
+        <w:tab/>
+      </w:r>
+      <w:r>
+        <w:tab/>
+      </w:r>
+      <w:r>
+        <w:rPr>
+          <w:b/>
+          <w:bCs/>
+        </w:rPr>
+        <w:t>BUTTON</w:t>
+      </w:r>
+      <w:r>
+        <w:t xml:space="preserve"> </w:t>
+      </w:r>
+      <w:r>
+        <w:t>clase: “</w:t>
+      </w:r>
+      <w:proofErr w:type="spellStart"/>
+      <w:r>
+        <w:t>btn</w:t>
+      </w:r>
+      <w:proofErr w:type="spellEnd"/>
+      <w:r>
+        <w:t xml:space="preserve"> </w:t>
+      </w:r>
+      <w:proofErr w:type="spellStart"/>
+      <w:r>
+        <w:t>btn-primary</w:t>
+      </w:r>
+      <w:proofErr w:type="spellEnd"/>
+      <w:r>
+        <w:t>”</w:t>
+      </w:r>
+      <w:r>
+        <w:t>→</w:t>
+      </w:r>
+      <w:r>
+        <w:t xml:space="preserve"> Botón de envío de formulario</w:t>
+      </w:r>
+    </w:p>
+    <w:p/>
+    <w:p/>
+    <w:p>
+      <w:pPr>
+        <w:pStyle w:val="Subttulos"/>
+        <w:rPr>
+          <w:sz w:val="24"/>
+          <w:szCs w:val="24"/>
+        </w:rPr>
+      </w:pPr>
+      <w:r>
+        <w:t>Botones</w:t>
+      </w:r>
+    </w:p>
+    <w:p>
+      <w:pPr>
+        <w:pStyle w:val="Cuerpo"/>
+      </w:pPr>
+      <w:r>
+        <w:t xml:space="preserve">Los botones en la página son enlaces (&lt;a&gt;&lt;/a&gt;) y </w:t>
+      </w:r>
+      <w:proofErr w:type="spellStart"/>
+      <w:r>
+        <w:t>buttons</w:t>
+      </w:r>
+      <w:proofErr w:type="spellEnd"/>
+      <w:r>
+        <w:t xml:space="preserve"> (&lt;</w:t>
+      </w:r>
+      <w:proofErr w:type="spellStart"/>
+      <w:r>
+        <w:t>button</w:t>
+      </w:r>
+      <w:proofErr w:type="spellEnd"/>
+      <w:r>
+        <w:t>&gt;&lt;/</w:t>
+      </w:r>
+      <w:proofErr w:type="spellStart"/>
+      <w:r>
+        <w:t>button</w:t>
+      </w:r>
+      <w:proofErr w:type="spellEnd"/>
+      <w:r>
+        <w:t>&gt;), pero lo que les da el estilo son las clases “</w:t>
+      </w:r>
+      <w:proofErr w:type="spellStart"/>
+      <w:r>
+        <w:t>btn</w:t>
+      </w:r>
+      <w:proofErr w:type="spellEnd"/>
+      <w:r>
+        <w:t>” y “</w:t>
+      </w:r>
+      <w:proofErr w:type="spellStart"/>
+      <w:r>
+        <w:t>btn-primary</w:t>
+      </w:r>
+      <w:proofErr w:type="spellEnd"/>
+      <w:r>
+        <w:t xml:space="preserve">”. El </w:t>
+      </w:r>
     </w:p>
     <w:sectPr>
       <w:pgSz w:w="11906" w:h="16838"/>
@@ -1271,6 +2294,127 @@
     </w:sectPr>
   </w:body>
 </w:document>
+</file>
+
+<file path=word/numbering.xml><?xml version="1.0" encoding="utf-8"?>
+<w:numbering xmlns:wpc="http://schemas.microsoft.com/office/word/2010/wordprocessingCanvas" xmlns:cx="http://schemas.microsoft.com/office/drawing/2014/chartex" xmlns:cx1="http://schemas.microsoft.com/office/drawing/2015/9/8/chartex" xmlns:cx2="http://schemas.microsoft.com/office/drawing/2015/10/21/chartex" xmlns:cx3="http://schemas.microsoft.com/office/drawing/2016/5/9/chartex" xmlns:cx4="http://schemas.microsoft.com/office/drawing/2016/5/10/chartex" xmlns:cx5="http://schemas.microsoft.com/office/drawing/2016/5/11/chartex" xmlns:cx6="http://schemas.microsoft.com/office/drawing/2016/5/12/chartex" xmlns:cx7="http://schemas.microsoft.com/office/drawing/2016/5/13/chartex" xmlns:cx8="http://schemas.microsoft.com/office/drawing/2016/5/14/chartex" xmlns:mc="http://schemas.openxmlformats.org/markup-compatibility/2006" xmlns:aink="http://schemas.microsoft.com/office/drawing/2016/ink" xmlns:am3d="http://schemas.microsoft.com/office/drawing/2017/model3d" xmlns:o="urn:schemas-microsoft-com:office:office" xmlns:oel="http://schemas.microsoft.com/office/2019/extlst" xmlns:r="http://schemas.openxmlformats.org/officeDocument/2006/relationships" xmlns:m="http://schemas.openxmlformats.org/officeDocument/2006/math" xmlns:v="urn:schemas-microsoft-com:vml" xmlns:wp14="http://schemas.microsoft.com/office/word/2010/wordprocessingDrawing" xmlns:wp="http://schemas.openxmlformats.org/drawingml/2006/wordprocessingDrawing" xmlns:w10="urn:schemas-microsoft-com:office:word" xmlns:w="http://schemas.openxmlformats.org/wordprocessingml/2006/main" xmlns:w14="http://schemas.microsoft.com/office/word/2010/wordml" xmlns:w15="http://schemas.microsoft.com/office/word/2012/wordml" xmlns:w16cex="http://schemas.microsoft.com/office/word/2018/wordml/cex" xmlns:w16cid="http://schemas.microsoft.com/office/word/2016/wordml/cid" xmlns:w16="http://schemas.microsoft.com/office/word/2018/wordml" xmlns:w16du="http://schemas.microsoft.com/office/word/2023/wordml/word16du" xmlns:w16sdtdh="http://schemas.microsoft.com/office/word/2020/wordml/sdtdatahash" xmlns:w16sdtfl="http://schemas.microsoft.com/office/word/2024/wordml/sdtformatlock" xmlns:w16se="http://schemas.microsoft.com/office/word/2015/wordml/symex" xmlns:wpg="http://schemas.microsoft.com/office/word/2010/wordprocessingGroup" xmlns:wpi="http://schemas.microsoft.com/office/word/2010/wordprocessingInk" xmlns:wne="http://schemas.microsoft.com/office/word/2006/wordml" xmlns:wps="http://schemas.microsoft.com/office/word/2010/wordprocessingShape" mc:Ignorable="w14 w15 w16se w16cid w16 w16cex w16sdtdh w16sdtfl w16du wp14">
+  <w:abstractNum w:abstractNumId="0" w15:restartNumberingAfterBreak="0">
+    <w:nsid w:val="58AD3498"/>
+    <w:multiLevelType w:val="hybridMultilevel"/>
+    <w:tmpl w:val="F226208E"/>
+    <w:lvl w:ilvl="0" w:tplc="0C0A0001">
+      <w:start w:val="1"/>
+      <w:numFmt w:val="bullet"/>
+      <w:lvlText w:val=""/>
+      <w:lvlJc w:val="left"/>
+      <w:pPr>
+        <w:ind w:left="720" w:hanging="360"/>
+      </w:pPr>
+      <w:rPr>
+        <w:rFonts w:ascii="Symbol" w:hAnsi="Symbol" w:hint="default"/>
+      </w:rPr>
+    </w:lvl>
+    <w:lvl w:ilvl="1" w:tplc="0C0A0003" w:tentative="1">
+      <w:start w:val="1"/>
+      <w:numFmt w:val="bullet"/>
+      <w:lvlText w:val="o"/>
+      <w:lvlJc w:val="left"/>
+      <w:pPr>
+        <w:ind w:left="1440" w:hanging="360"/>
+      </w:pPr>
+      <w:rPr>
+        <w:rFonts w:ascii="Courier New" w:hAnsi="Courier New" w:cs="Courier New" w:hint="default"/>
+      </w:rPr>
+    </w:lvl>
+    <w:lvl w:ilvl="2" w:tplc="0C0A0005" w:tentative="1">
+      <w:start w:val="1"/>
+      <w:numFmt w:val="bullet"/>
+      <w:lvlText w:val=""/>
+      <w:lvlJc w:val="left"/>
+      <w:pPr>
+        <w:ind w:left="2160" w:hanging="360"/>
+      </w:pPr>
+      <w:rPr>
+        <w:rFonts w:ascii="Wingdings" w:hAnsi="Wingdings" w:hint="default"/>
+      </w:rPr>
+    </w:lvl>
+    <w:lvl w:ilvl="3" w:tplc="0C0A0001" w:tentative="1">
+      <w:start w:val="1"/>
+      <w:numFmt w:val="bullet"/>
+      <w:lvlText w:val=""/>
+      <w:lvlJc w:val="left"/>
+      <w:pPr>
+        <w:ind w:left="2880" w:hanging="360"/>
+      </w:pPr>
+      <w:rPr>
+        <w:rFonts w:ascii="Symbol" w:hAnsi="Symbol" w:hint="default"/>
+      </w:rPr>
+    </w:lvl>
+    <w:lvl w:ilvl="4" w:tplc="0C0A0003" w:tentative="1">
+      <w:start w:val="1"/>
+      <w:numFmt w:val="bullet"/>
+      <w:lvlText w:val="o"/>
+      <w:lvlJc w:val="left"/>
+      <w:pPr>
+        <w:ind w:left="3600" w:hanging="360"/>
+      </w:pPr>
+      <w:rPr>
+        <w:rFonts w:ascii="Courier New" w:hAnsi="Courier New" w:cs="Courier New" w:hint="default"/>
+      </w:rPr>
+    </w:lvl>
+    <w:lvl w:ilvl="5" w:tplc="0C0A0005" w:tentative="1">
+      <w:start w:val="1"/>
+      <w:numFmt w:val="bullet"/>
+      <w:lvlText w:val=""/>
+      <w:lvlJc w:val="left"/>
+      <w:pPr>
+        <w:ind w:left="4320" w:hanging="360"/>
+      </w:pPr>
+      <w:rPr>
+        <w:rFonts w:ascii="Wingdings" w:hAnsi="Wingdings" w:hint="default"/>
+      </w:rPr>
+    </w:lvl>
+    <w:lvl w:ilvl="6" w:tplc="0C0A0001" w:tentative="1">
+      <w:start w:val="1"/>
+      <w:numFmt w:val="bullet"/>
+      <w:lvlText w:val=""/>
+      <w:lvlJc w:val="left"/>
+      <w:pPr>
+        <w:ind w:left="5040" w:hanging="360"/>
+      </w:pPr>
+      <w:rPr>
+        <w:rFonts w:ascii="Symbol" w:hAnsi="Symbol" w:hint="default"/>
+      </w:rPr>
+    </w:lvl>
+    <w:lvl w:ilvl="7" w:tplc="0C0A0003" w:tentative="1">
+      <w:start w:val="1"/>
+      <w:numFmt w:val="bullet"/>
+      <w:lvlText w:val="o"/>
+      <w:lvlJc w:val="left"/>
+      <w:pPr>
+        <w:ind w:left="5760" w:hanging="360"/>
+      </w:pPr>
+      <w:rPr>
+        <w:rFonts w:ascii="Courier New" w:hAnsi="Courier New" w:cs="Courier New" w:hint="default"/>
+      </w:rPr>
+    </w:lvl>
+    <w:lvl w:ilvl="8" w:tplc="0C0A0005" w:tentative="1">
+      <w:start w:val="1"/>
+      <w:numFmt w:val="bullet"/>
+      <w:lvlText w:val=""/>
+      <w:lvlJc w:val="left"/>
+      <w:pPr>
+        <w:ind w:left="6480" w:hanging="360"/>
+      </w:pPr>
+      <w:rPr>
+        <w:rFonts w:ascii="Wingdings" w:hAnsi="Wingdings" w:hint="default"/>
+      </w:rPr>
+    </w:lvl>
+  </w:abstractNum>
+  <w:num w:numId="1" w16cid:durableId="402527114">
+    <w:abstractNumId w:val="0"/>
+  </w:num>
+</w:numbering>
 </file>
 
 <file path=word/styles.xml><?xml version="1.0" encoding="utf-8"?>

</xml_diff>

<commit_message>
Update style guide, improve form consistency, and enhance footer layout for better accessibility
</commit_message>
<xml_diff>
--- a/Guía de estilo.docx
+++ b/Guía de estilo.docx
@@ -232,6 +232,9 @@
         <w:pStyle w:val="Cuerpo"/>
       </w:pPr>
       <w:r>
+        <w:rPr>
+          <w:noProof/>
+        </w:rPr>
         <w:drawing>
           <wp:anchor distT="0" distB="0" distL="114300" distR="114300" simplePos="0" relativeHeight="251659264" behindDoc="0" locked="0" layoutInCell="1" allowOverlap="1" wp14:anchorId="48E29B21" wp14:editId="65B379B1">
             <wp:simplePos x="0" y="0"/>
@@ -302,6 +305,9 @@
         <w:pStyle w:val="Cuerpo"/>
       </w:pPr>
       <w:r>
+        <w:rPr>
+          <w:noProof/>
+        </w:rPr>
         <w:drawing>
           <wp:anchor distT="0" distB="0" distL="114300" distR="114300" simplePos="0" relativeHeight="251660288" behindDoc="0" locked="0" layoutInCell="1" allowOverlap="1" wp14:anchorId="6E23A467" wp14:editId="56D072D1">
             <wp:simplePos x="0" y="0"/>
@@ -371,34 +377,27 @@
       <w:pPr>
         <w:pStyle w:val="Subttulos"/>
       </w:pPr>
-      <w:proofErr w:type="spellStart"/>
       <w:r>
         <w:lastRenderedPageBreak/>
         <w:t>Header</w:t>
       </w:r>
-      <w:proofErr w:type="spellEnd"/>
-    </w:p>
-    <w:p>
-      <w:pPr>
-        <w:pStyle w:val="Cuerpo"/>
-      </w:pPr>
-      <w:r>
-        <w:t xml:space="preserve">Los colores empleados en el </w:t>
-      </w:r>
-      <w:proofErr w:type="spellStart"/>
-      <w:r>
-        <w:t>header</w:t>
-      </w:r>
-      <w:proofErr w:type="spellEnd"/>
-      <w:r>
-        <w:t xml:space="preserve"> se funden para crear este degradado, posibilitando la buena visibilidad del logotipo y sus colores, así como de los enlaces y sus variaciones de color al pasar el ratón sobre ellos (como podemos apreciar en “iniciar sesión”).</w:t>
-      </w:r>
-    </w:p>
-    <w:p>
-      <w:pPr>
-        <w:pStyle w:val="Cuerpo"/>
-      </w:pPr>
-      <w:r>
+    </w:p>
+    <w:p>
+      <w:pPr>
+        <w:pStyle w:val="Cuerpo"/>
+      </w:pPr>
+      <w:r>
+        <w:t>Los colores empleados en el header se funden para crear este degradado, posibilitando la buena visibilidad del logotipo y sus colores, así como de los enlaces y sus variaciones de color al pasar el ratón sobre ellos (como podemos apreciar en “iniciar sesión”).</w:t>
+      </w:r>
+    </w:p>
+    <w:p>
+      <w:pPr>
+        <w:pStyle w:val="Cuerpo"/>
+      </w:pPr>
+      <w:r>
+        <w:rPr>
+          <w:noProof/>
+        </w:rPr>
         <w:drawing>
           <wp:inline distT="0" distB="0" distL="0" distR="0" wp14:anchorId="7636D696" wp14:editId="03D46CFB">
             <wp:extent cx="5400040" cy="365125"/>
@@ -441,23 +440,7 @@
         <w:pStyle w:val="Cuerpo"/>
       </w:pPr>
       <w:r>
-        <w:t xml:space="preserve">El uso del color principal en el </w:t>
-      </w:r>
-      <w:proofErr w:type="spellStart"/>
-      <w:r>
-        <w:t>header</w:t>
-      </w:r>
-      <w:proofErr w:type="spellEnd"/>
-      <w:r>
-        <w:t xml:space="preserve"> nos habla de la entidad de la marca, ya que el </w:t>
-      </w:r>
-      <w:proofErr w:type="spellStart"/>
-      <w:r>
-        <w:t>header</w:t>
-      </w:r>
-      <w:proofErr w:type="spellEnd"/>
-      <w:r>
-        <w:t xml:space="preserve"> es la primera parte de la página, y va a estar presente en ella durante toda la visita del usuario.</w:t>
+        <w:t>El uso del color principal en el header nos habla de la entidad de la marca, ya que el header es la primera parte de la página, y va a estar presente en ella durante toda la visita del usuario.</w:t>
       </w:r>
     </w:p>
     <w:p>
@@ -483,6 +466,9 @@
         <w:pStyle w:val="Cuerpo"/>
       </w:pPr>
       <w:r>
+        <w:rPr>
+          <w:noProof/>
+        </w:rPr>
         <w:drawing>
           <wp:anchor distT="0" distB="0" distL="114300" distR="114300" simplePos="0" relativeHeight="251661312" behindDoc="0" locked="0" layoutInCell="1" allowOverlap="1" wp14:anchorId="3AC8585A" wp14:editId="0A82C428">
             <wp:simplePos x="0" y="0"/>
@@ -581,6 +567,9 @@
         <w:pStyle w:val="Cuerpo"/>
       </w:pPr>
       <w:r>
+        <w:rPr>
+          <w:noProof/>
+        </w:rPr>
         <w:drawing>
           <wp:anchor distT="0" distB="0" distL="114300" distR="114300" simplePos="0" relativeHeight="251663360" behindDoc="0" locked="0" layoutInCell="1" allowOverlap="1" wp14:anchorId="2C47BBBE" wp14:editId="785A735D">
             <wp:simplePos x="0" y="0"/>
@@ -645,6 +634,9 @@
         </w:drawing>
       </w:r>
       <w:r>
+        <w:rPr>
+          <w:noProof/>
+        </w:rPr>
         <w:drawing>
           <wp:anchor distT="0" distB="0" distL="114300" distR="114300" simplePos="0" relativeHeight="251662336" behindDoc="0" locked="0" layoutInCell="1" allowOverlap="1" wp14:anchorId="42749C49" wp14:editId="6ED38CFE">
             <wp:simplePos x="0" y="0"/>
@@ -706,15 +698,7 @@
         </w:drawing>
       </w:r>
       <w:r>
-        <w:t xml:space="preserve">Los botones tienen dos colores: el principal (#669966) y el de </w:t>
-      </w:r>
-      <w:proofErr w:type="spellStart"/>
-      <w:r>
-        <w:t>hover</w:t>
-      </w:r>
-      <w:proofErr w:type="spellEnd"/>
-      <w:r>
-        <w:t xml:space="preserve"> (#2C6E2C). Con esta mezcla se alerta al usuario de que está pasando el ratón por encima del botón, además del uso de la animación.</w:t>
+        <w:t>Los botones tienen dos colores: el principal (#669966) y el de hover (#2C6E2C). Con esta mezcla se alerta al usuario de que está pasando el ratón por encima del botón, además del uso de la animación.</w:t>
       </w:r>
     </w:p>
     <w:p>
@@ -741,6 +725,9 @@
         <w:pStyle w:val="Cuerpo"/>
       </w:pPr>
       <w:r>
+        <w:rPr>
+          <w:noProof/>
+        </w:rPr>
         <w:drawing>
           <wp:anchor distT="0" distB="0" distL="114300" distR="114300" simplePos="0" relativeHeight="251664384" behindDoc="0" locked="0" layoutInCell="1" allowOverlap="1" wp14:anchorId="35042EB9" wp14:editId="0E261813">
             <wp:simplePos x="0" y="0"/>
@@ -810,22 +797,17 @@
         <w:pStyle w:val="Cuerpo"/>
       </w:pPr>
       <w:r>
-        <w:t xml:space="preserve">Además es el mismo color que se usa para los títulos del </w:t>
-      </w:r>
-      <w:proofErr w:type="spellStart"/>
-      <w:r>
-        <w:t>footer</w:t>
-      </w:r>
-      <w:proofErr w:type="spellEnd"/>
-      <w:r>
-        <w:t>, para resaltarlos más.</w:t>
-      </w:r>
-    </w:p>
-    <w:p>
-      <w:pPr>
-        <w:pStyle w:val="Cuerpo"/>
-      </w:pPr>
-      <w:r>
+        <w:t>Además es el mismo color que se usa para los títulos del footer, para resaltarlos más.</w:t>
+      </w:r>
+    </w:p>
+    <w:p>
+      <w:pPr>
+        <w:pStyle w:val="Cuerpo"/>
+      </w:pPr>
+      <w:r>
+        <w:rPr>
+          <w:noProof/>
+        </w:rPr>
         <w:drawing>
           <wp:anchor distT="0" distB="0" distL="114300" distR="114300" simplePos="0" relativeHeight="251665408" behindDoc="0" locked="0" layoutInCell="1" allowOverlap="1" wp14:anchorId="17AA801E" wp14:editId="2F798348">
             <wp:simplePos x="0" y="0"/>
@@ -886,33 +868,26 @@
       <w:pPr>
         <w:pStyle w:val="Subttulos"/>
       </w:pPr>
-      <w:proofErr w:type="spellStart"/>
       <w:r>
         <w:t>Footer</w:t>
       </w:r>
-      <w:proofErr w:type="spellEnd"/>
-    </w:p>
-    <w:p>
-      <w:pPr>
-        <w:pStyle w:val="Cuerpo"/>
-      </w:pPr>
-      <w:r>
-        <w:t xml:space="preserve">El color de fondo del </w:t>
-      </w:r>
-      <w:proofErr w:type="spellStart"/>
-      <w:r>
-        <w:t>footer</w:t>
-      </w:r>
-      <w:proofErr w:type="spellEnd"/>
-      <w:r>
-        <w:t xml:space="preserve"> es un tono similar al color principal (#669966), pero algo más oscuro; esta elección se debe a la necesidad de establecer un buen cierre para la página, para darle el sentido de “peso” que tienen las partes inferiores. Es sutil pero se nota.</w:t>
-      </w:r>
-    </w:p>
-    <w:p>
-      <w:pPr>
-        <w:pStyle w:val="Cuerpo"/>
-      </w:pPr>
-      <w:r>
+    </w:p>
+    <w:p>
+      <w:pPr>
+        <w:pStyle w:val="Cuerpo"/>
+      </w:pPr>
+      <w:r>
+        <w:t>El color de fondo del footer es un tono similar al color principal (#669966), pero algo más oscuro; esta elección se debe a la necesidad de establecer un buen cierre para la página, para darle el sentido de “peso” que tienen las partes inferiores. Es sutil pero se nota.</w:t>
+      </w:r>
+    </w:p>
+    <w:p>
+      <w:pPr>
+        <w:pStyle w:val="Cuerpo"/>
+      </w:pPr>
+      <w:r>
+        <w:rPr>
+          <w:noProof/>
+        </w:rPr>
         <w:drawing>
           <wp:inline distT="0" distB="0" distL="0" distR="0" wp14:anchorId="780EA939" wp14:editId="7C2D2EBB">
             <wp:extent cx="5400040" cy="873760"/>
@@ -983,7 +958,6 @@
       <w:r>
         <w:t xml:space="preserve">La elección de las tipografías tiene dos objetivos: dar una entidad a la marca (queremos que se perciba como una empresa joven, alegre, </w:t>
       </w:r>
-      <w:proofErr w:type="spellStart"/>
       <w:r>
         <w:rPr>
           <w:i/>
@@ -1005,7 +979,6 @@
         </w:rPr>
         <w:t>l</w:t>
       </w:r>
-      <w:proofErr w:type="spellEnd"/>
       <w:r>
         <w:t>, pero a la vez elegante y abierta a todo tipo de público) y facilitar a los usuarios la lectura y la navegación por la página.</w:t>
       </w:r>
@@ -1015,6 +988,9 @@
         <w:pStyle w:val="Cuerpo"/>
       </w:pPr>
       <w:r>
+        <w:rPr>
+          <w:noProof/>
+        </w:rPr>
         <w:drawing>
           <wp:anchor distT="0" distB="0" distL="114300" distR="114300" simplePos="0" relativeHeight="251667456" behindDoc="0" locked="0" layoutInCell="1" allowOverlap="1" wp14:anchorId="4A98340F" wp14:editId="7DD65405">
             <wp:simplePos x="0" y="0"/>
@@ -1072,6 +1048,9 @@
         </w:drawing>
       </w:r>
       <w:r>
+        <w:rPr>
+          <w:noProof/>
+        </w:rPr>
         <w:drawing>
           <wp:anchor distT="0" distB="0" distL="114300" distR="114300" simplePos="0" relativeHeight="251666432" behindDoc="0" locked="0" layoutInCell="1" allowOverlap="1" wp14:anchorId="06FB45EE" wp14:editId="4A81EBDB">
             <wp:simplePos x="0" y="0"/>
@@ -1135,46 +1114,20 @@
         <w:t xml:space="preserve"> tres</w:t>
       </w:r>
       <w:r>
-        <w:t xml:space="preserve"> tipografías principales: una con </w:t>
-      </w:r>
-      <w:proofErr w:type="spellStart"/>
-      <w:r>
-        <w:t>serifa</w:t>
-      </w:r>
-      <w:proofErr w:type="spellEnd"/>
-      <w:r>
-        <w:t xml:space="preserve"> y otra sin </w:t>
-      </w:r>
-      <w:proofErr w:type="spellStart"/>
-      <w:r>
-        <w:t>serifa</w:t>
-      </w:r>
-      <w:proofErr w:type="spellEnd"/>
-      <w:r>
-        <w:t xml:space="preserve">. Las elegidas son </w:t>
-      </w:r>
-      <w:proofErr w:type="spellStart"/>
-      <w:r>
-        <w:t>Fanlste</w:t>
-      </w:r>
-      <w:proofErr w:type="spellEnd"/>
-      <w:r>
-        <w:t xml:space="preserve"> para títulos, TT Chocolates para textos y </w:t>
-      </w:r>
-      <w:proofErr w:type="spellStart"/>
-      <w:r>
-        <w:t>Apollo</w:t>
-      </w:r>
-      <w:proofErr w:type="spellEnd"/>
-      <w:r>
-        <w:t xml:space="preserve"> para enlaces.</w:t>
-      </w:r>
-    </w:p>
-    <w:p>
-      <w:pPr>
-        <w:pStyle w:val="Cuerpo"/>
-      </w:pPr>
-      <w:r>
+        <w:t xml:space="preserve"> tipografías principales: una con serifa y otra sin serifa. Las elegidas son </w:t>
+      </w:r>
+      <w:r>
+        <w:t>Fanlste para títulos, TT Chocolates para textos y Apollo para enlaces.</w:t>
+      </w:r>
+    </w:p>
+    <w:p>
+      <w:pPr>
+        <w:pStyle w:val="Cuerpo"/>
+      </w:pPr>
+      <w:r>
+        <w:rPr>
+          <w:noProof/>
+        </w:rPr>
         <w:drawing>
           <wp:anchor distT="0" distB="0" distL="114300" distR="114300" simplePos="0" relativeHeight="251668480" behindDoc="0" locked="0" layoutInCell="1" allowOverlap="1" wp14:anchorId="7491950A" wp14:editId="30763340">
             <wp:simplePos x="0" y="0"/>
@@ -1236,27 +1189,17 @@
       <w:pPr>
         <w:pStyle w:val="Subttulos"/>
       </w:pPr>
-      <w:proofErr w:type="spellStart"/>
       <w:r>
         <w:lastRenderedPageBreak/>
         <w:t>Fanlste</w:t>
       </w:r>
-      <w:proofErr w:type="spellEnd"/>
-    </w:p>
-    <w:p>
-      <w:pPr>
-        <w:pStyle w:val="Cuerpo"/>
-      </w:pPr>
-      <w:r>
-        <w:t xml:space="preserve">Esta tipografía con </w:t>
-      </w:r>
-      <w:proofErr w:type="spellStart"/>
-      <w:r>
-        <w:t>serifa</w:t>
-      </w:r>
-      <w:proofErr w:type="spellEnd"/>
-      <w:r>
-        <w:t xml:space="preserve"> tiene un encanto único: tiene un grosor variable, siendo más fina en las curvas y más gruesa en las partes rectas. Tiene un carácter elegante, clásico y fresco a la vez. La hemos seleccionado por su buena legibilidad, además de por las modificaciones con diferentes caracteres especiales (empleados en la página web), para darle un toque diferente y especial. La hemos utilizado para los títulos, encontrándola en los H1 y los H3.</w:t>
+    </w:p>
+    <w:p>
+      <w:pPr>
+        <w:pStyle w:val="Cuerpo"/>
+      </w:pPr>
+      <w:r>
+        <w:t>Esta tipografía con serifa tiene un encanto único: tiene un grosor variable, siendo más fina en las curvas y más gruesa en las partes rectas. Tiene un carácter elegante, clásico y fresco a la vez. La hemos seleccionado por su buena legibilidad, además de por las modificaciones con diferentes caracteres especiales (empleados en la página web), para darle un toque diferente y especial. La hemos utilizado para los títulos, encontrándola en los H1 y los H3.</w:t>
       </w:r>
     </w:p>
     <w:p>
@@ -1350,37 +1293,15 @@
         <w:pStyle w:val="Cuerpo"/>
       </w:pPr>
       <w:r>
-        <w:t>Esta tipografía es una fuente de palo seco (</w:t>
-      </w:r>
-      <w:proofErr w:type="spellStart"/>
-      <w:r>
-        <w:t>sans</w:t>
-      </w:r>
-      <w:proofErr w:type="spellEnd"/>
-      <w:r>
-        <w:t xml:space="preserve">), y es la elegida para los textos P. Es una fuente limpia y clara, que encaja bastante bien con la </w:t>
-      </w:r>
-      <w:proofErr w:type="spellStart"/>
-      <w:r>
-        <w:t>Fanlste</w:t>
-      </w:r>
-      <w:proofErr w:type="spellEnd"/>
-      <w:r>
-        <w:t xml:space="preserve"> porque también tiene un estilo redondeado, pero destaca por la pequeña variación que existe en la altura X (es la altura de las letras que no tienen ascendente ni descendente), lo que la hace resultar algo juguetona. Concretamente se ha usado la variante Light, aunque a veces se le añade las etiquetas correspondientes para mostrarla en itálica (&lt;i&gt;&lt;/i&gt;) o en negrita (&lt;b&gt;&lt;/b&gt;).</w:t>
-      </w:r>
-    </w:p>
-    <w:p>
-      <w:pPr>
-        <w:pStyle w:val="Cuerpo"/>
-      </w:pPr>
-      <w:r>
-        <w:t xml:space="preserve">El color empleado en esta fuente es el color texto </w:t>
-      </w:r>
-      <w:r>
-        <w:t>(#184B2C)</w:t>
-      </w:r>
-      <w:r>
-        <w:t>, ya que sólo aparecerá sobre fondo claro; si apareciese sobre fondo oscuro, el color sería el blanco (ya que, al ser tan fina, si se utilizase el verde más claro se vería peor).</w:t>
+        <w:t>Esta tipografía es una fuente de palo seco (sans), y es la elegida para los textos P. Es una fuente limpia y clara, que encaja bastante bien con la Fanlste porque también tiene un estilo redondeado, pero destaca por la pequeña variación que existe en la altura X (es la altura de las letras que no tienen ascendente ni descendente), lo que la hace resultar algo juguetona. Concretamente se ha usado la variante Light, aunque a veces se le añade las etiquetas correspondientes para mostrarla en itálica (&lt;i&gt;&lt;/i&gt;) o en negrita (&lt;b&gt;&lt;/b&gt;).</w:t>
+      </w:r>
+    </w:p>
+    <w:p>
+      <w:pPr>
+        <w:pStyle w:val="Cuerpo"/>
+      </w:pPr>
+      <w:r>
+        <w:t>El color empleado en esta fuente es el color texto (#184B2C), ya que sólo aparecerá sobre fondo claro; si apareciese sobre fondo oscuro, el color sería el blanco (ya que, al ser tan fina, si se utilizase el verde más claro se vería peor).</w:t>
       </w:r>
     </w:p>
     <w:p>
@@ -1466,78 +1387,35 @@
       <w:pPr>
         <w:pStyle w:val="Subttulos"/>
       </w:pPr>
-      <w:proofErr w:type="spellStart"/>
       <w:r>
         <w:lastRenderedPageBreak/>
         <w:t>Apollo</w:t>
       </w:r>
-      <w:proofErr w:type="spellEnd"/>
-    </w:p>
-    <w:p>
-      <w:pPr>
-        <w:pStyle w:val="Cuerpo"/>
-      </w:pPr>
-      <w:r>
-        <w:t xml:space="preserve">Esta es una fuente </w:t>
-      </w:r>
-      <w:proofErr w:type="spellStart"/>
-      <w:r>
-        <w:t>sans</w:t>
-      </w:r>
-      <w:proofErr w:type="spellEnd"/>
-      <w:r>
-        <w:t xml:space="preserve">, al igual que la tipografía anterior, y es la aplicada a los enlaces (&lt;a&gt;&lt;/a&gt;). La hemos elegido porque hemos pensado que era el punto intermedio perfecto entre la </w:t>
-      </w:r>
-      <w:proofErr w:type="spellStart"/>
-      <w:r>
-        <w:t>Fanlste</w:t>
-      </w:r>
-      <w:proofErr w:type="spellEnd"/>
-      <w:r>
-        <w:t xml:space="preserve"> y la Chocolates: es redondeada y presenta variación en el grosor dependiendo de las curvas y las rectas, pero tiene una altura X igual, lo que la hace más madura.</w:t>
-      </w:r>
-    </w:p>
-    <w:p>
-      <w:pPr>
-        <w:pStyle w:val="Cuerpo"/>
-      </w:pPr>
-      <w:r>
-        <w:t xml:space="preserve">El color empleado es el color texto </w:t>
-      </w:r>
-      <w:r>
-        <w:t>(#184B2C)</w:t>
-      </w:r>
-      <w:r>
-        <w:t xml:space="preserve"> cuando aparece en el </w:t>
-      </w:r>
-      <w:proofErr w:type="spellStart"/>
-      <w:r>
-        <w:t>header</w:t>
-      </w:r>
-      <w:proofErr w:type="spellEnd"/>
-      <w:r>
-        <w:t>, como un enlace, o cuando aparece sobre fondos oscuros; también se utiliza el blanco para cuando aparece sobre fondos oscuros o como botón. Sin embargo, en ambas ocasiones, al pasar el ratón por encima (</w:t>
-      </w:r>
-      <w:proofErr w:type="spellStart"/>
-      <w:r>
-        <w:t>hover</w:t>
-      </w:r>
-      <w:proofErr w:type="spellEnd"/>
-      <w:r>
-        <w:t>) aparece con el color verde claro (</w:t>
-      </w:r>
-      <w:r>
-        <w:t>#B4E7AA)</w:t>
-      </w:r>
-      <w:r>
-        <w:t>.</w:t>
-      </w:r>
-    </w:p>
-    <w:p>
-      <w:pPr>
-        <w:pStyle w:val="Cuerpo"/>
-      </w:pPr>
-      <w:r>
+    </w:p>
+    <w:p>
+      <w:pPr>
+        <w:pStyle w:val="Cuerpo"/>
+      </w:pPr>
+      <w:r>
+        <w:t>Esta es una fuente sans, al igual que la tipografía anterior, y es la aplicada a los enlaces (&lt;a&gt;&lt;/a&gt;). La hemos elegido porque hemos pensado que era el punto intermedio perfecto entre la Fanlste y la Chocolates: es redondeada y presenta variación en el grosor dependiendo de las curvas y las rectas, pero tiene una altura X igual, lo que la hace más madura.</w:t>
+      </w:r>
+    </w:p>
+    <w:p>
+      <w:pPr>
+        <w:pStyle w:val="Cuerpo"/>
+      </w:pPr>
+      <w:r>
+        <w:t>El color empleado es el color texto (#184B2C) cuando aparece en el header, como un enlace, o cuando aparece sobre fondos oscuros; también se utiliza el blanco para cuando aparece sobre fondos oscuros o como botón. Sin embargo, en ambas ocasiones, al pasar el ratón por encima (hover) aparece con el color verde claro (#B4E7AA).</w:t>
+      </w:r>
+    </w:p>
+    <w:p>
+      <w:pPr>
+        <w:pStyle w:val="Cuerpo"/>
+      </w:pPr>
+      <w:r>
+        <w:rPr>
+          <w:noProof/>
+        </w:rPr>
         <w:drawing>
           <wp:anchor distT="0" distB="0" distL="114300" distR="114300" simplePos="0" relativeHeight="251670528" behindDoc="0" locked="0" layoutInCell="1" allowOverlap="1" wp14:anchorId="1CC69F39" wp14:editId="76A4EE4E">
             <wp:simplePos x="0" y="0"/>
@@ -1595,36 +1473,23 @@
         </w:drawing>
       </w:r>
       <w:r>
-        <w:t xml:space="preserve">El tamaño con el que se muestra es el que trae por defecto; la única variación es que suele aparecer en mayúscula tanto en botones como en el </w:t>
-      </w:r>
-      <w:proofErr w:type="spellStart"/>
-      <w:r>
-        <w:t>header</w:t>
-      </w:r>
-      <w:proofErr w:type="spellEnd"/>
-      <w:r>
-        <w:t xml:space="preserve">, mostrándose </w:t>
+        <w:t xml:space="preserve">El tamaño con el que se muestra es el que trae por defecto; la única variación es que suele aparecer en mayúscula tanto en botones como en el header, mostrándose </w:t>
       </w:r>
       <w:r>
         <w:t xml:space="preserve">con minúsculas </w:t>
       </w:r>
       <w:r>
-        <w:t xml:space="preserve">únicamente en el </w:t>
-      </w:r>
-      <w:proofErr w:type="spellStart"/>
-      <w:r>
-        <w:t>footer</w:t>
-      </w:r>
-      <w:proofErr w:type="spellEnd"/>
-      <w:r>
-        <w:t>.</w:t>
-      </w:r>
-    </w:p>
-    <w:p>
-      <w:pPr>
-        <w:pStyle w:val="Cuerpo"/>
-      </w:pPr>
-      <w:r>
+        <w:t>únicamente en el footer.</w:t>
+      </w:r>
+    </w:p>
+    <w:p>
+      <w:pPr>
+        <w:pStyle w:val="Cuerpo"/>
+      </w:pPr>
+      <w:r>
+        <w:rPr>
+          <w:noProof/>
+        </w:rPr>
         <w:drawing>
           <wp:anchor distT="0" distB="0" distL="114300" distR="114300" simplePos="0" relativeHeight="251671552" behindDoc="0" locked="0" layoutInCell="1" allowOverlap="1" wp14:anchorId="3230B4A2" wp14:editId="73723B06">
             <wp:simplePos x="0" y="0"/>
@@ -1682,6 +1547,9 @@
         </w:drawing>
       </w:r>
       <w:r>
+        <w:rPr>
+          <w:noProof/>
+        </w:rPr>
         <w:drawing>
           <wp:anchor distT="0" distB="0" distL="114300" distR="114300" simplePos="0" relativeHeight="251669504" behindDoc="0" locked="0" layoutInCell="1" allowOverlap="1" wp14:anchorId="4EA13316" wp14:editId="667F8E89">
             <wp:simplePos x="0" y="0"/>
@@ -1891,6 +1759,9 @@
       <w:r>
         <w:t>Formulario</w:t>
       </w:r>
+      <w:r>
+        <w:t>s</w:t>
+      </w:r>
     </w:p>
     <w:p>
       <w:pPr>
@@ -1921,15 +1792,7 @@
         <w:t xml:space="preserve"> </w:t>
       </w:r>
       <w:r>
-        <w:t>clase: “</w:t>
-      </w:r>
-      <w:proofErr w:type="spellStart"/>
-      <w:r>
-        <w:t>text</w:t>
-      </w:r>
-      <w:proofErr w:type="spellEnd"/>
-      <w:r>
-        <w:t>-center”</w:t>
+        <w:t>clase: “text-center”</w:t>
       </w:r>
       <w:r>
         <w:t>→</w:t>
@@ -1959,10 +1822,7 @@
         <w:t xml:space="preserve"> Mensaje</w:t>
       </w:r>
       <w:r>
-        <w:t xml:space="preserve"> </w:t>
-      </w:r>
-      <w:r>
-        <w:t>(opcional)</w:t>
+        <w:t xml:space="preserve"> (opcional)</w:t>
       </w:r>
     </w:p>
     <w:p>
@@ -1977,34 +1837,7 @@
         <w:t>FORM</w:t>
       </w:r>
       <w:r>
-        <w:t xml:space="preserve"> </w:t>
-      </w:r>
-      <w:r>
-        <w:t>clase: “</w:t>
-      </w:r>
-      <w:proofErr w:type="spellStart"/>
-      <w:r>
-        <w:t>row</w:t>
-      </w:r>
-      <w:proofErr w:type="spellEnd"/>
-      <w:r>
-        <w:t xml:space="preserve"> </w:t>
-      </w:r>
-      <w:proofErr w:type="spellStart"/>
-      <w:r>
-        <w:t>justify</w:t>
-      </w:r>
-      <w:proofErr w:type="spellEnd"/>
-      <w:r>
-        <w:t>-</w:t>
-      </w:r>
-      <w:proofErr w:type="spellStart"/>
-      <w:r>
-        <w:t>content</w:t>
-      </w:r>
-      <w:proofErr w:type="spellEnd"/>
-      <w:r>
-        <w:t>-center mt-4”</w:t>
+        <w:t xml:space="preserve"> clase: “row justify-content-center mt-4”</w:t>
       </w:r>
     </w:p>
     <w:p>
@@ -2055,15 +1888,7 @@
         <w:t xml:space="preserve"> </w:t>
       </w:r>
       <w:r>
-        <w:t>clase: “form-</w:t>
-      </w:r>
-      <w:proofErr w:type="spellStart"/>
-      <w:r>
-        <w:t>label</w:t>
-      </w:r>
-      <w:proofErr w:type="spellEnd"/>
-      <w:r>
-        <w:t>”</w:t>
+        <w:t>clase: “form-label”</w:t>
       </w:r>
       <w:r>
         <w:t>→</w:t>
@@ -2097,35 +1922,7 @@
         <w:rPr>
           <w:lang w:val="en-US"/>
         </w:rPr>
-        <w:t xml:space="preserve"> </w:t>
-      </w:r>
-      <w:proofErr w:type="spellStart"/>
-      <w:r>
-        <w:rPr>
-          <w:lang w:val="en-US"/>
-        </w:rPr>
-        <w:t>clase</w:t>
-      </w:r>
-      <w:proofErr w:type="spellEnd"/>
-      <w:r>
-        <w:rPr>
-          <w:lang w:val="en-US"/>
-        </w:rPr>
-        <w:t>: “form-control” (</w:t>
-      </w:r>
-      <w:proofErr w:type="spellStart"/>
-      <w:r>
-        <w:rPr>
-          <w:lang w:val="en-US"/>
-        </w:rPr>
-        <w:t>incluye</w:t>
-      </w:r>
-      <w:proofErr w:type="spellEnd"/>
-      <w:r>
-        <w:rPr>
-          <w:lang w:val="en-US"/>
-        </w:rPr>
-        <w:t xml:space="preserve"> placeholder y required)</w:t>
+        <w:t xml:space="preserve"> clase: “form-control” (incluye placeholder y required)</w:t>
       </w:r>
     </w:p>
     <w:p>
@@ -2161,21 +1958,7 @@
         <w:t>DIV</w:t>
       </w:r>
       <w:r>
-        <w:t xml:space="preserve"> clase: “</w:t>
-      </w:r>
-      <w:r>
-        <w:t xml:space="preserve">col-12 </w:t>
-      </w:r>
-      <w:proofErr w:type="spellStart"/>
-      <w:r>
-        <w:t>text</w:t>
-      </w:r>
-      <w:proofErr w:type="spellEnd"/>
-      <w:r>
-        <w:t>-center</w:t>
-      </w:r>
-      <w:r>
-        <w:t>”</w:t>
+        <w:t xml:space="preserve"> clase: “col-12 text-center”</w:t>
       </w:r>
     </w:p>
     <w:p>
@@ -2199,23 +1982,7 @@
         <w:t xml:space="preserve"> </w:t>
       </w:r>
       <w:r>
-        <w:t>clase: “</w:t>
-      </w:r>
-      <w:proofErr w:type="spellStart"/>
-      <w:r>
-        <w:t>btn</w:t>
-      </w:r>
-      <w:proofErr w:type="spellEnd"/>
-      <w:r>
-        <w:t xml:space="preserve"> </w:t>
-      </w:r>
-      <w:proofErr w:type="spellStart"/>
-      <w:r>
-        <w:t>btn-primary</w:t>
-      </w:r>
-      <w:proofErr w:type="spellEnd"/>
-      <w:r>
-        <w:t>”</w:t>
+        <w:t>clase: “btn btn-primary”</w:t>
       </w:r>
       <w:r>
         <w:t>→</w:t>
@@ -2243,47 +2010,7 @@
         <w:pStyle w:val="Cuerpo"/>
       </w:pPr>
       <w:r>
-        <w:t xml:space="preserve">Los botones en la página son enlaces (&lt;a&gt;&lt;/a&gt;) y </w:t>
-      </w:r>
-      <w:proofErr w:type="spellStart"/>
-      <w:r>
-        <w:t>buttons</w:t>
-      </w:r>
-      <w:proofErr w:type="spellEnd"/>
-      <w:r>
-        <w:t xml:space="preserve"> (&lt;</w:t>
-      </w:r>
-      <w:proofErr w:type="spellStart"/>
-      <w:r>
-        <w:t>button</w:t>
-      </w:r>
-      <w:proofErr w:type="spellEnd"/>
-      <w:r>
-        <w:t>&gt;&lt;/</w:t>
-      </w:r>
-      <w:proofErr w:type="spellStart"/>
-      <w:r>
-        <w:t>button</w:t>
-      </w:r>
-      <w:proofErr w:type="spellEnd"/>
-      <w:r>
-        <w:t>&gt;), pero lo que les da el estilo son las clases “</w:t>
-      </w:r>
-      <w:proofErr w:type="spellStart"/>
-      <w:r>
-        <w:t>btn</w:t>
-      </w:r>
-      <w:proofErr w:type="spellEnd"/>
-      <w:r>
-        <w:t>” y “</w:t>
-      </w:r>
-      <w:proofErr w:type="spellStart"/>
-      <w:r>
-        <w:t>btn-primary</w:t>
-      </w:r>
-      <w:proofErr w:type="spellEnd"/>
-      <w:r>
-        <w:t xml:space="preserve">”. El </w:t>
+        <w:t xml:space="preserve">Los botones en la página son enlaces (&lt;a&gt;&lt;/a&gt;) y buttons (&lt;button&gt;&lt;/button&gt;), pero lo que les da el estilo son las clases “btn” y “btn-primary”. El </w:t>
       </w:r>
     </w:p>
     <w:sectPr>
@@ -3020,6 +2747,7 @@
   <w:style w:type="character" w:default="1" w:styleId="Fuentedeprrafopredeter">
     <w:name w:val="Default Paragraph Font"/>
     <w:uiPriority w:val="1"/>
+    <w:semiHidden/>
     <w:unhideWhenUsed/>
   </w:style>
   <w:style w:type="table" w:default="1" w:styleId="Tablanormal">

</xml_diff>